<commit_message>
Reto 2 - Avance en toma de datos
</commit_message>
<xml_diff>
--- a/Docs/Observaciones-Lab 7.docx
+++ b/Docs/Observaciones-Lab 7.docx
@@ -89,23 +89,7 @@
           <w:noProof w:val="0"/>
           <w:lang w:val="es-CO"/>
         </w:rPr>
-        <w:t xml:space="preserve">: </w:t>
-      </w:r>
-      <w:proofErr w:type="spellStart"/>
-      <w:r>
-        <w:rPr>
-          <w:noProof w:val="0"/>
-          <w:lang w:val="es-CO"/>
-        </w:rPr>
-        <w:t>Maria</w:t>
-      </w:r>
-      <w:proofErr w:type="spellEnd"/>
-      <w:r>
-        <w:rPr>
-          <w:noProof w:val="0"/>
-          <w:lang w:val="es-CO"/>
-        </w:rPr>
-        <w:t xml:space="preserve"> Camila Luna Velasco</w:t>
+        <w:t>: Maria Camila Luna Velasco</w:t>
       </w:r>
       <w:r>
         <w:rPr>
@@ -295,23 +279,7 @@
                 <w:rFonts w:ascii="Dax-Regular" w:hAnsi="Dax-Regular"/>
                 <w:noProof w:val="0"/>
               </w:rPr>
-              <w:t xml:space="preserve">700U with Radeon Vega Mobile </w:t>
-            </w:r>
-            <w:proofErr w:type="spellStart"/>
-            <w:r>
-              <w:rPr>
-                <w:rFonts w:ascii="Dax-Regular" w:hAnsi="Dax-Regular"/>
-                <w:noProof w:val="0"/>
-              </w:rPr>
-              <w:t>Gfx</w:t>
-            </w:r>
-            <w:proofErr w:type="spellEnd"/>
-            <w:r>
-              <w:rPr>
-                <w:rFonts w:ascii="Dax-Regular" w:hAnsi="Dax-Regular"/>
-                <w:noProof w:val="0"/>
-              </w:rPr>
-              <w:t xml:space="preserve">     2.30 GHz</w:t>
+              <w:t>700U with Radeon Vega Mobile Gfx     2.30 GHz</w:t>
             </w:r>
           </w:p>
         </w:tc>
@@ -340,23 +308,7 @@
                 <w:rFonts w:ascii="Dax-Regular" w:hAnsi="Dax-Regular"/>
                 <w:noProof w:val="0"/>
               </w:rPr>
-              <w:t xml:space="preserve">adeon Vega Mobile </w:t>
-            </w:r>
-            <w:proofErr w:type="spellStart"/>
-            <w:r>
-              <w:rPr>
-                <w:rFonts w:ascii="Dax-Regular" w:hAnsi="Dax-Regular"/>
-                <w:noProof w:val="0"/>
-              </w:rPr>
-              <w:t>Gfx</w:t>
-            </w:r>
-            <w:proofErr w:type="spellEnd"/>
-            <w:r>
-              <w:rPr>
-                <w:rFonts w:ascii="Dax-Regular" w:hAnsi="Dax-Regular"/>
-                <w:noProof w:val="0"/>
-              </w:rPr>
-              <w:t xml:space="preserve"> 2.10 GHz</w:t>
+              <w:t>adeon Vega Mobile Gfx 2.10 GHz</w:t>
             </w:r>
           </w:p>
         </w:tc>
@@ -2021,35 +1973,7 @@
                 <w:color w:val="000000"/>
                 <w:u w:val="single"/>
               </w:rPr>
-              <w:t xml:space="preserve">Carga de </w:t>
-            </w:r>
-            <w:proofErr w:type="spellStart"/>
-            <w:r>
-              <w:rPr>
-                <w:rFonts w:ascii="Calibri" w:eastAsia="Times New Roman" w:hAnsi="Calibri" w:cs="Calibri"/>
-                <w:b/>
-                <w:bCs/>
-                <w:i/>
-                <w:iCs/>
-                <w:noProof w:val="0"/>
-                <w:color w:val="000000"/>
-                <w:u w:val="single"/>
-              </w:rPr>
-              <w:t>Catálogo</w:t>
-            </w:r>
-            <w:proofErr w:type="spellEnd"/>
-            <w:r>
-              <w:rPr>
-                <w:rFonts w:ascii="Calibri" w:eastAsia="Times New Roman" w:hAnsi="Calibri" w:cs="Calibri"/>
-                <w:b/>
-                <w:bCs/>
-                <w:i/>
-                <w:iCs/>
-                <w:noProof w:val="0"/>
-                <w:color w:val="000000"/>
-                <w:u w:val="single"/>
-              </w:rPr>
-              <w:t xml:space="preserve"> PROBING</w:t>
+              <w:t>Carga de Catálogo PROBING</w:t>
             </w:r>
           </w:p>
         </w:tc>
@@ -2128,7 +2052,6 @@
                 <w:color w:val="000000"/>
               </w:rPr>
             </w:pPr>
-            <w:proofErr w:type="spellStart"/>
             <w:r>
               <w:rPr>
                 <w:rFonts w:ascii="Calibri" w:eastAsia="Times New Roman" w:hAnsi="Calibri" w:cs="Calibri"/>
@@ -2137,40 +2060,7 @@
                 <w:noProof w:val="0"/>
                 <w:color w:val="000000"/>
               </w:rPr>
-              <w:t>Consumo</w:t>
-            </w:r>
-            <w:proofErr w:type="spellEnd"/>
-            <w:r>
-              <w:rPr>
-                <w:rFonts w:ascii="Calibri" w:eastAsia="Times New Roman" w:hAnsi="Calibri" w:cs="Calibri"/>
-                <w:b/>
-                <w:bCs/>
-                <w:noProof w:val="0"/>
-                <w:color w:val="000000"/>
-              </w:rPr>
-              <w:t xml:space="preserve"> de </w:t>
-            </w:r>
-            <w:proofErr w:type="spellStart"/>
-            <w:r>
-              <w:rPr>
-                <w:rFonts w:ascii="Calibri" w:eastAsia="Times New Roman" w:hAnsi="Calibri" w:cs="Calibri"/>
-                <w:b/>
-                <w:bCs/>
-                <w:noProof w:val="0"/>
-                <w:color w:val="000000"/>
-              </w:rPr>
-              <w:t>Datos</w:t>
-            </w:r>
-            <w:proofErr w:type="spellEnd"/>
-            <w:r>
-              <w:rPr>
-                <w:rFonts w:ascii="Calibri" w:eastAsia="Times New Roman" w:hAnsi="Calibri" w:cs="Calibri"/>
-                <w:b/>
-                <w:bCs/>
-                <w:noProof w:val="0"/>
-                <w:color w:val="000000"/>
-              </w:rPr>
-              <w:t xml:space="preserve"> [kB]</w:t>
+              <w:t>Consumo de Datos [kB]</w:t>
             </w:r>
           </w:p>
         </w:tc>
@@ -2199,7 +2089,6 @@
                 <w:color w:val="000000"/>
               </w:rPr>
             </w:pPr>
-            <w:proofErr w:type="spellStart"/>
             <w:r>
               <w:rPr>
                 <w:rFonts w:ascii="Calibri" w:eastAsia="Times New Roman" w:hAnsi="Calibri" w:cs="Calibri"/>
@@ -2208,62 +2097,7 @@
                 <w:noProof w:val="0"/>
                 <w:color w:val="000000"/>
               </w:rPr>
-              <w:t>Tiempo</w:t>
-            </w:r>
-            <w:proofErr w:type="spellEnd"/>
-            <w:r>
-              <w:rPr>
-                <w:rFonts w:ascii="Calibri" w:eastAsia="Times New Roman" w:hAnsi="Calibri" w:cs="Calibri"/>
-                <w:b/>
-                <w:bCs/>
-                <w:noProof w:val="0"/>
-                <w:color w:val="000000"/>
-              </w:rPr>
-              <w:t xml:space="preserve"> de </w:t>
-            </w:r>
-            <w:proofErr w:type="spellStart"/>
-            <w:r>
-              <w:rPr>
-                <w:rFonts w:ascii="Calibri" w:eastAsia="Times New Roman" w:hAnsi="Calibri" w:cs="Calibri"/>
-                <w:b/>
-                <w:bCs/>
-                <w:noProof w:val="0"/>
-                <w:color w:val="000000"/>
-              </w:rPr>
-              <w:t>Ejecución</w:t>
-            </w:r>
-            <w:proofErr w:type="spellEnd"/>
-            <w:r>
-              <w:rPr>
-                <w:rFonts w:ascii="Calibri" w:eastAsia="Times New Roman" w:hAnsi="Calibri" w:cs="Calibri"/>
-                <w:b/>
-                <w:bCs/>
-                <w:noProof w:val="0"/>
-                <w:color w:val="000000"/>
-              </w:rPr>
-              <w:t xml:space="preserve"> [</w:t>
-            </w:r>
-            <w:proofErr w:type="spellStart"/>
-            <w:r>
-              <w:rPr>
-                <w:rFonts w:ascii="Calibri" w:eastAsia="Times New Roman" w:hAnsi="Calibri" w:cs="Calibri"/>
-                <w:b/>
-                <w:bCs/>
-                <w:noProof w:val="0"/>
-                <w:color w:val="000000"/>
-              </w:rPr>
-              <w:t>ms</w:t>
-            </w:r>
-            <w:proofErr w:type="spellEnd"/>
-            <w:r>
-              <w:rPr>
-                <w:rFonts w:ascii="Calibri" w:eastAsia="Times New Roman" w:hAnsi="Calibri" w:cs="Calibri"/>
-                <w:b/>
-                <w:bCs/>
-                <w:noProof w:val="0"/>
-                <w:color w:val="000000"/>
-              </w:rPr>
-              <w:t>]</w:t>
+              <w:t>Tiempo de Ejecución [ms]</w:t>
             </w:r>
           </w:p>
         </w:tc>
@@ -2718,35 +2552,7 @@
                 <w:color w:val="000000"/>
                 <w:u w:val="single"/>
               </w:rPr>
-              <w:t xml:space="preserve">Carga de </w:t>
-            </w:r>
-            <w:proofErr w:type="spellStart"/>
-            <w:r>
-              <w:rPr>
-                <w:rFonts w:ascii="Calibri" w:eastAsia="Times New Roman" w:hAnsi="Calibri" w:cs="Calibri"/>
-                <w:b/>
-                <w:bCs/>
-                <w:i/>
-                <w:iCs/>
-                <w:noProof w:val="0"/>
-                <w:color w:val="000000"/>
-                <w:u w:val="single"/>
-              </w:rPr>
-              <w:t>Catálogo</w:t>
-            </w:r>
-            <w:proofErr w:type="spellEnd"/>
-            <w:r>
-              <w:rPr>
-                <w:rFonts w:ascii="Calibri" w:eastAsia="Times New Roman" w:hAnsi="Calibri" w:cs="Calibri"/>
-                <w:b/>
-                <w:bCs/>
-                <w:i/>
-                <w:iCs/>
-                <w:noProof w:val="0"/>
-                <w:color w:val="000000"/>
-                <w:u w:val="single"/>
-              </w:rPr>
-              <w:t xml:space="preserve"> CHAINING</w:t>
+              <w:t>Carga de Catálogo CHAINING</w:t>
             </w:r>
           </w:p>
         </w:tc>
@@ -2817,7 +2623,6 @@
                 <w:color w:val="000000"/>
               </w:rPr>
             </w:pPr>
-            <w:proofErr w:type="spellStart"/>
             <w:r>
               <w:rPr>
                 <w:rFonts w:ascii="Calibri" w:eastAsia="Times New Roman" w:hAnsi="Calibri" w:cs="Calibri"/>
@@ -2826,40 +2631,7 @@
                 <w:noProof w:val="0"/>
                 <w:color w:val="000000"/>
               </w:rPr>
-              <w:t>Consumo</w:t>
-            </w:r>
-            <w:proofErr w:type="spellEnd"/>
-            <w:r>
-              <w:rPr>
-                <w:rFonts w:ascii="Calibri" w:eastAsia="Times New Roman" w:hAnsi="Calibri" w:cs="Calibri"/>
-                <w:b/>
-                <w:bCs/>
-                <w:noProof w:val="0"/>
-                <w:color w:val="000000"/>
-              </w:rPr>
-              <w:t xml:space="preserve"> de </w:t>
-            </w:r>
-            <w:proofErr w:type="spellStart"/>
-            <w:r>
-              <w:rPr>
-                <w:rFonts w:ascii="Calibri" w:eastAsia="Times New Roman" w:hAnsi="Calibri" w:cs="Calibri"/>
-                <w:b/>
-                <w:bCs/>
-                <w:noProof w:val="0"/>
-                <w:color w:val="000000"/>
-              </w:rPr>
-              <w:t>Datos</w:t>
-            </w:r>
-            <w:proofErr w:type="spellEnd"/>
-            <w:r>
-              <w:rPr>
-                <w:rFonts w:ascii="Calibri" w:eastAsia="Times New Roman" w:hAnsi="Calibri" w:cs="Calibri"/>
-                <w:b/>
-                <w:bCs/>
-                <w:noProof w:val="0"/>
-                <w:color w:val="000000"/>
-              </w:rPr>
-              <w:t xml:space="preserve"> [kB]</w:t>
+              <w:t>Consumo de Datos [kB]</w:t>
             </w:r>
           </w:p>
         </w:tc>
@@ -2888,7 +2660,6 @@
                 <w:color w:val="000000"/>
               </w:rPr>
             </w:pPr>
-            <w:proofErr w:type="spellStart"/>
             <w:r>
               <w:rPr>
                 <w:rFonts w:ascii="Calibri" w:eastAsia="Times New Roman" w:hAnsi="Calibri" w:cs="Calibri"/>
@@ -2897,62 +2668,7 @@
                 <w:noProof w:val="0"/>
                 <w:color w:val="000000"/>
               </w:rPr>
-              <w:t>Tiempo</w:t>
-            </w:r>
-            <w:proofErr w:type="spellEnd"/>
-            <w:r>
-              <w:rPr>
-                <w:rFonts w:ascii="Calibri" w:eastAsia="Times New Roman" w:hAnsi="Calibri" w:cs="Calibri"/>
-                <w:b/>
-                <w:bCs/>
-                <w:noProof w:val="0"/>
-                <w:color w:val="000000"/>
-              </w:rPr>
-              <w:t xml:space="preserve"> de </w:t>
-            </w:r>
-            <w:proofErr w:type="spellStart"/>
-            <w:r>
-              <w:rPr>
-                <w:rFonts w:ascii="Calibri" w:eastAsia="Times New Roman" w:hAnsi="Calibri" w:cs="Calibri"/>
-                <w:b/>
-                <w:bCs/>
-                <w:noProof w:val="0"/>
-                <w:color w:val="000000"/>
-              </w:rPr>
-              <w:t>Ejecución</w:t>
-            </w:r>
-            <w:proofErr w:type="spellEnd"/>
-            <w:r>
-              <w:rPr>
-                <w:rFonts w:ascii="Calibri" w:eastAsia="Times New Roman" w:hAnsi="Calibri" w:cs="Calibri"/>
-                <w:b/>
-                <w:bCs/>
-                <w:noProof w:val="0"/>
-                <w:color w:val="000000"/>
-              </w:rPr>
-              <w:t xml:space="preserve"> [</w:t>
-            </w:r>
-            <w:proofErr w:type="spellStart"/>
-            <w:r>
-              <w:rPr>
-                <w:rFonts w:ascii="Calibri" w:eastAsia="Times New Roman" w:hAnsi="Calibri" w:cs="Calibri"/>
-                <w:b/>
-                <w:bCs/>
-                <w:noProof w:val="0"/>
-                <w:color w:val="000000"/>
-              </w:rPr>
-              <w:t>ms</w:t>
-            </w:r>
-            <w:proofErr w:type="spellEnd"/>
-            <w:r>
-              <w:rPr>
-                <w:rFonts w:ascii="Calibri" w:eastAsia="Times New Roman" w:hAnsi="Calibri" w:cs="Calibri"/>
-                <w:b/>
-                <w:bCs/>
-                <w:noProof w:val="0"/>
-                <w:color w:val="000000"/>
-              </w:rPr>
-              <w:t>]</w:t>
+              <w:t>Tiempo de Ejecución [ms]</w:t>
             </w:r>
           </w:p>
         </w:tc>
@@ -3554,73 +3270,43 @@
         </w:rPr>
         <w:t xml:space="preserve">¿Por qué en la función </w:t>
       </w:r>
-      <w:proofErr w:type="spellStart"/>
       <w:r>
         <w:rPr>
           <w:b/>
           <w:bCs/>
           <w:lang w:val="es-419"/>
         </w:rPr>
-        <w:t>getTime</w:t>
-      </w:r>
-      <w:proofErr w:type="spellEnd"/>
+        <w:t>getTime()</w:t>
+      </w:r>
+      <w:r>
+        <w:rPr>
+          <w:rFonts w:ascii="Dax-Regular" w:hAnsi="Dax-Regular"/>
+          <w:lang w:val="es-419"/>
+        </w:rPr>
+        <w:t xml:space="preserve"> se utiliza </w:t>
+      </w:r>
       <w:r>
         <w:rPr>
           <w:b/>
           <w:bCs/>
           <w:lang w:val="es-419"/>
         </w:rPr>
-        <w:t>()</w:t>
+        <w:t>time.perf_counter()</w:t>
       </w:r>
       <w:r>
         <w:rPr>
           <w:rFonts w:ascii="Dax-Regular" w:hAnsi="Dax-Regular"/>
           <w:lang w:val="es-419"/>
         </w:rPr>
-        <w:t xml:space="preserve"> se utiliza </w:t>
-      </w:r>
-      <w:proofErr w:type="spellStart"/>
+        <w:t xml:space="preserve"> en ves de la previamente conocida </w:t>
+      </w:r>
       <w:r>
         <w:rPr>
           <w:b/>
           <w:bCs/>
           <w:lang w:val="es-419"/>
         </w:rPr>
-        <w:t>time.perf_counter</w:t>
-      </w:r>
-      <w:proofErr w:type="spellEnd"/>
-      <w:r>
-        <w:rPr>
-          <w:b/>
-          <w:bCs/>
-          <w:lang w:val="es-419"/>
-        </w:rPr>
-        <w:t>()</w:t>
-      </w:r>
-      <w:r>
-        <w:rPr>
-          <w:rFonts w:ascii="Dax-Regular" w:hAnsi="Dax-Regular"/>
-          <w:lang w:val="es-419"/>
-        </w:rPr>
-        <w:t xml:space="preserve"> en ves de la previamente conocida </w:t>
-      </w:r>
-      <w:proofErr w:type="spellStart"/>
-      <w:r>
-        <w:rPr>
-          <w:b/>
-          <w:bCs/>
-          <w:lang w:val="es-419"/>
-        </w:rPr>
-        <w:t>time.process_time</w:t>
-      </w:r>
-      <w:proofErr w:type="spellEnd"/>
-      <w:r>
-        <w:rPr>
-          <w:b/>
-          <w:bCs/>
-          <w:lang w:val="es-419"/>
-        </w:rPr>
-        <w:t>()</w:t>
+        <w:t>time.process_time()</w:t>
       </w:r>
       <w:r>
         <w:rPr>
@@ -3649,61 +3335,11 @@
           <w:lang w:val="es-419"/>
         </w:rPr>
       </w:pPr>
-      <w:proofErr w:type="spellStart"/>
       <w:r>
         <w:rPr>
           <w:lang w:val="es-419"/>
         </w:rPr>
-        <w:t>perf_counter</w:t>
-      </w:r>
-      <w:proofErr w:type="spellEnd"/>
-      <w:r>
-        <w:rPr>
-          <w:lang w:val="es-419"/>
-        </w:rPr>
-        <w:t xml:space="preserve"> mide el tiempo real que toma llevar a cabo un proceso; mientras que </w:t>
-      </w:r>
-      <w:proofErr w:type="spellStart"/>
-      <w:r>
-        <w:rPr>
-          <w:lang w:val="es-419"/>
-        </w:rPr>
-        <w:t>process_time</w:t>
-      </w:r>
-      <w:proofErr w:type="spellEnd"/>
-      <w:r>
-        <w:rPr>
-          <w:lang w:val="es-419"/>
-        </w:rPr>
-        <w:t xml:space="preserve"> retorna el tiempo total gastado por el computador para el proceso, es decir, no tiene en cuenta el tiempo que el ordenador se gasta haciendo cualquier otra cosa. </w:t>
-      </w:r>
-      <w:proofErr w:type="spellStart"/>
-      <w:r>
-        <w:rPr>
-          <w:lang w:val="es-419"/>
-        </w:rPr>
-        <w:t>perf_counter</w:t>
-      </w:r>
-      <w:proofErr w:type="spellEnd"/>
-      <w:r>
-        <w:rPr>
-          <w:lang w:val="es-419"/>
-        </w:rPr>
-        <w:t xml:space="preserve"> suele ser preferible pero </w:t>
-      </w:r>
-      <w:proofErr w:type="spellStart"/>
-      <w:r>
-        <w:rPr>
-          <w:lang w:val="es-419"/>
-        </w:rPr>
-        <w:t>process_time</w:t>
-      </w:r>
-      <w:proofErr w:type="spellEnd"/>
-      <w:r>
-        <w:rPr>
-          <w:lang w:val="es-419"/>
-        </w:rPr>
-        <w:t xml:space="preserve"> puede ser útil si se quiere comparar la eficiencia de código.</w:t>
+        <w:t>perf_counter mide el tiempo real que toma llevar a cabo un proceso; mientras que process_time retorna el tiempo total gastado por el computador para el proceso, es decir, no tiene en cuenta el tiempo que el ordenador se gasta haciendo cualquier otra cosa. perf_counter suele ser preferible pero process_time puede ser útil si se quiere comparar la eficiencia de código.</w:t>
       </w:r>
     </w:p>
     <w:p>
@@ -3736,30 +3372,35 @@
         </w:rPr>
         <w:t xml:space="preserve">¿Por qué son importantes las funciones </w:t>
       </w:r>
-      <w:proofErr w:type="spellStart"/>
       <w:r>
         <w:rPr>
           <w:b/>
           <w:bCs/>
           <w:lang w:val="es-419"/>
         </w:rPr>
-        <w:t>start</w:t>
-      </w:r>
-      <w:proofErr w:type="spellEnd"/>
+        <w:t>start()</w:t>
+      </w:r>
+      <w:r>
+        <w:rPr>
+          <w:rFonts w:ascii="Dax-Regular" w:hAnsi="Dax-Regular"/>
+          <w:lang w:val="es-419"/>
+        </w:rPr>
+        <w:t xml:space="preserve"> y </w:t>
+      </w:r>
       <w:r>
         <w:rPr>
           <w:b/>
           <w:bCs/>
           <w:lang w:val="es-419"/>
         </w:rPr>
-        <w:t>()</w:t>
+        <w:t>stop()</w:t>
       </w:r>
       <w:r>
         <w:rPr>
           <w:rFonts w:ascii="Dax-Regular" w:hAnsi="Dax-Regular"/>
           <w:lang w:val="es-419"/>
         </w:rPr>
-        <w:t xml:space="preserve"> y </w:t>
+        <w:t xml:space="preserve"> de la librería </w:t>
       </w:r>
       <w:r>
         <w:rPr>
@@ -3767,25 +3408,8 @@
           <w:bCs/>
           <w:lang w:val="es-419"/>
         </w:rPr>
-        <w:t>stop()</w:t>
-      </w:r>
-      <w:r>
-        <w:rPr>
-          <w:rFonts w:ascii="Dax-Regular" w:hAnsi="Dax-Regular"/>
-          <w:lang w:val="es-419"/>
-        </w:rPr>
-        <w:t xml:space="preserve"> de la librería </w:t>
-      </w:r>
-      <w:proofErr w:type="spellStart"/>
-      <w:r>
-        <w:rPr>
-          <w:b/>
-          <w:bCs/>
-          <w:lang w:val="es-419"/>
-        </w:rPr>
         <w:t>tracemalloc</w:t>
       </w:r>
-      <w:proofErr w:type="spellEnd"/>
       <w:r>
         <w:rPr>
           <w:rFonts w:ascii="Dax-Regular" w:hAnsi="Dax-Regular"/>
@@ -3819,23 +3443,7 @@
           <w:rFonts w:ascii="Dax-Regular" w:hAnsi="Dax-Regular"/>
           <w:lang w:val="es-CO"/>
         </w:rPr>
-        <w:t xml:space="preserve">El </w:t>
-      </w:r>
-      <w:proofErr w:type="spellStart"/>
-      <w:r>
-        <w:rPr>
-          <w:rFonts w:ascii="Dax-Regular" w:hAnsi="Dax-Regular"/>
-          <w:lang w:val="es-CO"/>
-        </w:rPr>
-        <w:t>start</w:t>
-      </w:r>
-      <w:proofErr w:type="spellEnd"/>
-      <w:r>
-        <w:rPr>
-          <w:rFonts w:ascii="Dax-Regular" w:hAnsi="Dax-Regular"/>
-          <w:lang w:val="es-CO"/>
-        </w:rPr>
-        <w:t xml:space="preserve"> y el stop permi</w:t>
+        <w:t>El start y el stop permi</w:t>
       </w:r>
       <w:r>
         <w:rPr>
@@ -3921,69 +3529,19 @@
         <w:rPr>
           <w:lang w:val="es-419"/>
         </w:rPr>
-        <w:t xml:space="preserve">consumido para </w:t>
-      </w:r>
-      <w:proofErr w:type="spellStart"/>
+        <w:t>consumido para Chaining en la máquina 1, pero aumentó para Probing</w:t>
+      </w:r>
       <w:r>
         <w:rPr>
           <w:lang w:val="es-419"/>
         </w:rPr>
-        <w:t>Chaining</w:t>
-      </w:r>
-      <w:proofErr w:type="spellEnd"/>
+        <w:t xml:space="preserve">; mientras que para la máquina 2 disminuyó para Probing, pero </w:t>
+      </w:r>
       <w:r>
         <w:rPr>
           <w:lang w:val="es-419"/>
         </w:rPr>
-        <w:t xml:space="preserve"> en la máquina 1, pero aumentó para </w:t>
-      </w:r>
-      <w:proofErr w:type="spellStart"/>
-      <w:r>
-        <w:rPr>
-          <w:lang w:val="es-419"/>
-        </w:rPr>
-        <w:t>Probing</w:t>
-      </w:r>
-      <w:proofErr w:type="spellEnd"/>
-      <w:r>
-        <w:rPr>
-          <w:lang w:val="es-419"/>
-        </w:rPr>
-        <w:t xml:space="preserve">; mientras que para la máquina 2 disminuyó para </w:t>
-      </w:r>
-      <w:proofErr w:type="spellStart"/>
-      <w:r>
-        <w:rPr>
-          <w:lang w:val="es-419"/>
-        </w:rPr>
-        <w:t>Probing</w:t>
-      </w:r>
-      <w:proofErr w:type="spellEnd"/>
-      <w:r>
-        <w:rPr>
-          <w:lang w:val="es-419"/>
-        </w:rPr>
-        <w:t xml:space="preserve">, pero </w:t>
-      </w:r>
-      <w:r>
-        <w:rPr>
-          <w:lang w:val="es-419"/>
-        </w:rPr>
-        <w:t xml:space="preserve">no varió mucho para </w:t>
-      </w:r>
-      <w:proofErr w:type="spellStart"/>
-      <w:r>
-        <w:rPr>
-          <w:lang w:val="es-419"/>
-        </w:rPr>
-        <w:t>chaining</w:t>
-      </w:r>
-      <w:proofErr w:type="spellEnd"/>
-      <w:r>
-        <w:rPr>
-          <w:lang w:val="es-419"/>
-        </w:rPr>
-        <w:t>.</w:t>
+        <w:t>no varió mucho para chaining.</w:t>
       </w:r>
     </w:p>
     <w:p>
@@ -4256,35 +3814,7 @@
         <w:rPr>
           <w:lang w:val="es-419"/>
         </w:rPr>
-        <w:t xml:space="preserve">de </w:t>
-      </w:r>
-      <w:proofErr w:type="spellStart"/>
-      <w:r>
-        <w:rPr>
-          <w:lang w:val="es-419"/>
-        </w:rPr>
-        <w:t>Probing</w:t>
-      </w:r>
-      <w:proofErr w:type="spellEnd"/>
-      <w:r>
-        <w:rPr>
-          <w:lang w:val="es-419"/>
-        </w:rPr>
-        <w:t xml:space="preserve"> (menor consumo) a </w:t>
-      </w:r>
-      <w:proofErr w:type="spellStart"/>
-      <w:r>
-        <w:rPr>
-          <w:lang w:val="es-419"/>
-        </w:rPr>
-        <w:t>Chaining</w:t>
-      </w:r>
-      <w:proofErr w:type="spellEnd"/>
-      <w:r>
-        <w:rPr>
-          <w:lang w:val="es-419"/>
-        </w:rPr>
-        <w:t xml:space="preserve"> (mayor consumo).</w:t>
+        <w:t>de Probing (menor consumo) a Chaining (mayor consumo).</w:t>
       </w:r>
     </w:p>
     <w:p>
@@ -4321,7 +3851,43 @@
         <w:rPr>
           <w:lang w:val="es-419"/>
         </w:rPr>
-        <w:t xml:space="preserve">Aclaración: Los datos medidos </w:t>
+        <w:t xml:space="preserve">Aclaración: </w:t>
+      </w:r>
+      <w:r>
+        <w:rPr>
+          <w:lang w:val="es-419"/>
+        </w:rPr>
+        <w:t xml:space="preserve">Las diferencias </w:t>
+      </w:r>
+      <w:r>
+        <w:rPr>
+          <w:lang w:val="es-419"/>
+        </w:rPr>
+        <w:t>de tiempo no son significativas porque al organizar la tabla de hash</w:t>
+      </w:r>
+      <w:r>
+        <w:rPr>
+          <w:lang w:val="es-419"/>
+        </w:rPr>
+        <w:t xml:space="preserve"> por categorías, solo hay poco más de 3</w:t>
+      </w:r>
+      <w:r>
+        <w:rPr>
+          <w:lang w:val="es-419"/>
+        </w:rPr>
+        <w:t>0 espacios en el mapa, lo que implica que hayan muy pocas o ninguna colisión</w:t>
+      </w:r>
+      <w:r>
+        <w:rPr>
+          <w:lang w:val="es-419"/>
+        </w:rPr>
+        <w:t xml:space="preserve"> (de allí que no haya diferencia); además, l</w:t>
+      </w:r>
+      <w:r>
+        <w:rPr>
+          <w:lang w:val="es-419"/>
+        </w:rPr>
+        <w:t xml:space="preserve">os datos medidos </w:t>
       </w:r>
       <w:r>
         <w:rPr>
@@ -8850,21 +8416,6 @@
 </file>
 
 <file path=customXml/item1.xml><?xml version="1.0" encoding="utf-8"?>
-<?mso-contentType ?>
-<FormTemplates xmlns="http://schemas.microsoft.com/sharepoint/v3/contenttype/forms">
-  <Display>DocumentLibraryForm</Display>
-  <Edit>DocumentLibraryForm</Edit>
-  <New>DocumentLibraryForm</New>
-</FormTemplates>
-</file>
-
-<file path=customXml/item2.xml><?xml version="1.0" encoding="utf-8"?>
-<p:properties xmlns:p="http://schemas.microsoft.com/office/2006/metadata/properties" xmlns:xsi="http://www.w3.org/2001/XMLSchema-instance" xmlns:pc="http://schemas.microsoft.com/office/infopath/2007/PartnerControls">
-  <documentManagement/>
-</p:properties>
-</file>
-
-<file path=customXml/item3.xml><?xml version="1.0" encoding="utf-8"?>
 <ct:contentTypeSchema xmlns:ct="http://schemas.microsoft.com/office/2006/metadata/contentType" xmlns:ma="http://schemas.microsoft.com/office/2006/metadata/properties/metaAttributes" ct:_="" ma:_="" ma:contentTypeName="Documento" ma:contentTypeID="0x01010023858CF01A2EF24688B692775F4C60A4" ma:contentTypeVersion="11" ma:contentTypeDescription="Crear nuevo documento." ma:contentTypeScope="" ma:versionID="04b510ef1bc187d79b842c792d256c41">
   <xsd:schema xmlns:xsd="http://www.w3.org/2001/XMLSchema" xmlns:xs="http://www.w3.org/2001/XMLSchema" xmlns:p="http://schemas.microsoft.com/office/2006/metadata/properties" xmlns:ns2="164883f8-7691-4ecf-b54a-664c0d0edefe" xmlns:ns3="85e30bcc-d76c-4413-8e4d-2dce22fb0743" targetNamespace="http://schemas.microsoft.com/office/2006/metadata/properties" ma:root="true" ma:fieldsID="9049981c3eb1ee76226ec9e2f8ecd7b4" ns2:_="" ns3:_="">
     <xsd:import namespace="164883f8-7691-4ecf-b54a-664c0d0edefe"/>
@@ -9075,24 +8626,22 @@
 </ct:contentTypeSchema>
 </file>
 
-<file path=customXml/itemProps1.xml><?xml version="1.0" encoding="utf-8"?>
-<ds:datastoreItem xmlns:ds="http://schemas.openxmlformats.org/officeDocument/2006/customXml" ds:itemID="{1F59EA8B-1FA8-40D2-A8B0-61B9CE1E4579}">
-  <ds:schemaRefs>
-    <ds:schemaRef ds:uri="http://schemas.microsoft.com/sharepoint/v3/contenttype/forms"/>
-  </ds:schemaRefs>
-</ds:datastoreItem>
+<file path=customXml/item2.xml><?xml version="1.0" encoding="utf-8"?>
+<p:properties xmlns:p="http://schemas.microsoft.com/office/2006/metadata/properties" xmlns:xsi="http://www.w3.org/2001/XMLSchema-instance" xmlns:pc="http://schemas.microsoft.com/office/infopath/2007/PartnerControls">
+  <documentManagement/>
+</p:properties>
 </file>
 
-<file path=customXml/itemProps2.xml><?xml version="1.0" encoding="utf-8"?>
-<ds:datastoreItem xmlns:ds="http://schemas.openxmlformats.org/officeDocument/2006/customXml" ds:itemID="{8542EACB-7939-45C8-99C3-B6897CA7A7EF}">
-  <ds:schemaRefs>
-    <ds:schemaRef ds:uri="http://schemas.microsoft.com/office/2006/metadata/properties"/>
-    <ds:schemaRef ds:uri="http://schemas.microsoft.com/office/infopath/2007/PartnerControls"/>
-  </ds:schemaRefs>
-</ds:datastoreItem>
+<file path=customXml/item3.xml><?xml version="1.0" encoding="utf-8"?>
+<?mso-contentType ?>
+<FormTemplates xmlns="http://schemas.microsoft.com/sharepoint/v3/contenttype/forms">
+  <Display>DocumentLibraryForm</Display>
+  <Edit>DocumentLibraryForm</Edit>
+  <New>DocumentLibraryForm</New>
+</FormTemplates>
 </file>
 
-<file path=customXml/itemProps3.xml><?xml version="1.0" encoding="utf-8"?>
+<file path=customXml/itemProps1.xml><?xml version="1.0" encoding="utf-8"?>
 <ds:datastoreItem xmlns:ds="http://schemas.openxmlformats.org/officeDocument/2006/customXml" ds:itemID="{72AD4CAC-BD7F-499E-830A-D630180B2CE1}">
   <ds:schemaRefs>
     <ds:schemaRef ds:uri="http://schemas.microsoft.com/office/2006/metadata/contentType"/>
@@ -9109,4 +8658,21 @@
     <ds:schemaRef ds:uri="http://schemas.microsoft.com/internal/obd"/>
   </ds:schemaRefs>
 </ds:datastoreItem>
+</file>
+
+<file path=customXml/itemProps2.xml><?xml version="1.0" encoding="utf-8"?>
+<ds:datastoreItem xmlns:ds="http://schemas.openxmlformats.org/officeDocument/2006/customXml" ds:itemID="{8542EACB-7939-45C8-99C3-B6897CA7A7EF}">
+  <ds:schemaRefs>
+    <ds:schemaRef ds:uri="http://schemas.microsoft.com/office/2006/metadata/properties"/>
+    <ds:schemaRef ds:uri="http://schemas.microsoft.com/office/infopath/2007/PartnerControls"/>
+  </ds:schemaRefs>
+</ds:datastoreItem>
+</file>
+
+<file path=customXml/itemProps3.xml><?xml version="1.0" encoding="utf-8"?>
+<ds:datastoreItem xmlns:ds="http://schemas.openxmlformats.org/officeDocument/2006/customXml" ds:itemID="{1F59EA8B-1FA8-40D2-A8B0-61B9CE1E4579}">
+  <ds:schemaRefs>
+    <ds:schemaRef ds:uri="http://schemas.microsoft.com/sharepoint/v3/contenttype/forms"/>
+  </ds:schemaRefs>
+</ds:datastoreItem>
 </file>
</xml_diff>